<commit_message>
mzia reports pdf 1-3
</commit_message>
<xml_diff>
--- a/МЗЯ отчеты/лр1/Копия asm лр1 отчет и титул.docx
+++ b/МЗЯ отчеты/лр1/Копия asm лр1 отчет и титул.docx
@@ -5,10 +5,14 @@
     <w:p>
       <w:pPr>
         <w:pStyle w:val="LOnormal"/>
-        <w:rPr/>
-      </w:pPr>
-      <w:r>
-        <w:rPr/>
+        <w:rPr>
+          <w:rFonts w:ascii="Times New Roman" w:hAnsi="Times New Roman"/>
+        </w:rPr>
+      </w:pPr>
+      <w:r>
+        <w:rPr>
+          <w:rFonts w:ascii="Times New Roman" w:hAnsi="Times New Roman"/>
+        </w:rPr>
       </w:r>
     </w:p>
     <w:tbl>
@@ -27,14 +31,14 @@
         <w:tblLook w:val="0000"/>
       </w:tblPr>
       <w:tblGrid>
-        <w:gridCol w:w="1413"/>
-        <w:gridCol w:w="8472"/>
+        <w:gridCol w:w="1412"/>
+        <w:gridCol w:w="8473"/>
       </w:tblGrid>
       <w:tr>
         <w:trPr/>
         <w:tc>
           <w:tcPr>
-            <w:tcW w:w="1413" w:type="dxa"/>
+            <w:tcW w:w="1412" w:type="dxa"/>
             <w:tcBorders/>
             <w:shd w:fill="auto" w:val="clear"/>
           </w:tcPr>
@@ -43,6 +47,7 @@
               <w:pStyle w:val="LOnormal"/>
               <w:widowControl w:val="false"/>
               <w:rPr>
+                <w:rFonts w:ascii="Times New Roman" w:hAnsi="Times New Roman"/>
                 <w:b/>
                 <w:b/>
                 <w:sz w:val="24"/>
@@ -51,6 +56,7 @@
             </w:pPr>
             <w:r>
               <w:rPr>
+                <w:rFonts w:ascii="Times New Roman" w:hAnsi="Times New Roman"/>
                 <w:b/>
                 <w:sz w:val="24"/>
                 <w:szCs w:val="24"/>
@@ -105,7 +111,7 @@
         </w:tc>
         <w:tc>
           <w:tcPr>
-            <w:tcW w:w="8472" w:type="dxa"/>
+            <w:tcW w:w="8473" w:type="dxa"/>
             <w:tcBorders/>
             <w:shd w:fill="auto" w:val="clear"/>
           </w:tcPr>
@@ -115,6 +121,7 @@
               <w:widowControl w:val="false"/>
               <w:jc w:val="center"/>
               <w:rPr>
+                <w:rFonts w:ascii="Times New Roman" w:hAnsi="Times New Roman"/>
                 <w:b/>
                 <w:b/>
                 <w:sz w:val="24"/>
@@ -123,6 +130,7 @@
             </w:pPr>
             <w:r>
               <w:rPr>
+                <w:rFonts w:ascii="Times New Roman" w:hAnsi="Times New Roman"/>
                 <w:b/>
                 <w:sz w:val="24"/>
                 <w:szCs w:val="24"/>
@@ -136,6 +144,7 @@
               <w:widowControl w:val="false"/>
               <w:jc w:val="center"/>
               <w:rPr>
+                <w:rFonts w:ascii="Times New Roman" w:hAnsi="Times New Roman"/>
                 <w:b/>
                 <w:b/>
                 <w:sz w:val="24"/>
@@ -144,6 +153,7 @@
             </w:pPr>
             <w:r>
               <w:rPr>
+                <w:rFonts w:ascii="Times New Roman" w:hAnsi="Times New Roman"/>
                 <w:b/>
                 <w:sz w:val="24"/>
                 <w:szCs w:val="24"/>
@@ -157,6 +167,7 @@
               <w:widowControl w:val="false"/>
               <w:jc w:val="center"/>
               <w:rPr>
+                <w:rFonts w:ascii="Times New Roman" w:hAnsi="Times New Roman"/>
                 <w:b/>
                 <w:b/>
                 <w:sz w:val="24"/>
@@ -165,6 +176,7 @@
             </w:pPr>
             <w:r>
               <w:rPr>
+                <w:rFonts w:ascii="Times New Roman" w:hAnsi="Times New Roman"/>
                 <w:b/>
                 <w:sz w:val="24"/>
                 <w:szCs w:val="24"/>
@@ -179,6 +191,7 @@
               <w:ind w:left="0" w:right="-2" w:hanging="0"/>
               <w:jc w:val="center"/>
               <w:rPr>
+                <w:rFonts w:ascii="Times New Roman" w:hAnsi="Times New Roman"/>
                 <w:b/>
                 <w:b/>
                 <w:sz w:val="24"/>
@@ -187,6 +200,7 @@
             </w:pPr>
             <w:r>
               <w:rPr>
+                <w:rFonts w:ascii="Times New Roman" w:hAnsi="Times New Roman"/>
                 <w:b/>
                 <w:sz w:val="24"/>
                 <w:szCs w:val="24"/>
@@ -201,6 +215,7 @@
               <w:ind w:left="0" w:right="-2" w:hanging="0"/>
               <w:jc w:val="center"/>
               <w:rPr>
+                <w:rFonts w:ascii="Times New Roman" w:hAnsi="Times New Roman"/>
                 <w:b/>
                 <w:b/>
                 <w:sz w:val="24"/>
@@ -209,6 +224,7 @@
             </w:pPr>
             <w:r>
               <w:rPr>
+                <w:rFonts w:ascii="Times New Roman" w:hAnsi="Times New Roman"/>
                 <w:b/>
                 <w:sz w:val="24"/>
                 <w:szCs w:val="24"/>
@@ -222,6 +238,7 @@
               <w:widowControl w:val="false"/>
               <w:jc w:val="center"/>
               <w:rPr>
+                <w:rFonts w:ascii="Times New Roman" w:hAnsi="Times New Roman"/>
                 <w:b/>
                 <w:b/>
                 <w:sz w:val="24"/>
@@ -230,6 +247,7 @@
             </w:pPr>
             <w:r>
               <w:rPr>
+                <w:rFonts w:ascii="Times New Roman" w:hAnsi="Times New Roman"/>
                 <w:b/>
                 <w:sz w:val="24"/>
                 <w:szCs w:val="24"/>
@@ -243,6 +261,7 @@
               <w:widowControl w:val="false"/>
               <w:jc w:val="center"/>
               <w:rPr>
+                <w:rFonts w:ascii="Times New Roman" w:hAnsi="Times New Roman"/>
                 <w:b/>
                 <w:b/>
                 <w:sz w:val="24"/>
@@ -251,6 +270,7 @@
             </w:pPr>
             <w:r>
               <w:rPr>
+                <w:rFonts w:ascii="Times New Roman" w:hAnsi="Times New Roman"/>
                 <w:b/>
                 <w:sz w:val="24"/>
                 <w:szCs w:val="24"/>
@@ -269,6 +289,7 @@
         </w:pBdr>
         <w:jc w:val="center"/>
         <w:rPr>
+          <w:rFonts w:ascii="Times New Roman" w:hAnsi="Times New Roman"/>
           <w:b/>
           <w:b/>
           <w:sz w:val="24"/>
@@ -277,6 +298,7 @@
       </w:pPr>
       <w:r>
         <w:rPr>
+          <w:rFonts w:ascii="Times New Roman" w:hAnsi="Times New Roman"/>
           <w:b/>
           <w:sz w:val="24"/>
           <w:szCs w:val="24"/>
@@ -287,6 +309,7 @@
       <w:pPr>
         <w:pStyle w:val="LOnormal"/>
         <w:rPr>
+          <w:rFonts w:ascii="Times New Roman" w:hAnsi="Times New Roman"/>
           <w:b/>
           <w:b/>
           <w:sz w:val="24"/>
@@ -296,6 +319,7 @@
       </w:pPr>
       <w:r>
         <w:rPr>
+          <w:rFonts w:ascii="Times New Roman" w:hAnsi="Times New Roman"/>
           <w:b/>
           <w:sz w:val="24"/>
           <w:szCs w:val="24"/>
@@ -307,11 +331,12 @@
       <w:pPr>
         <w:pStyle w:val="LOnormal"/>
         <w:rPr>
-          <w:highlight w:val="white"/>
-        </w:rPr>
-      </w:pPr>
-      <w:r>
-        <w:rPr>
+          <w:rFonts w:ascii="Times New Roman" w:hAnsi="Times New Roman"/>
+        </w:rPr>
+      </w:pPr>
+      <w:r>
+        <w:rPr>
+          <w:rFonts w:ascii="Times New Roman" w:hAnsi="Times New Roman"/>
           <w:sz w:val="24"/>
           <w:szCs w:val="24"/>
           <w:highlight w:val="white"/>
@@ -320,6 +345,7 @@
       </w:r>
       <w:r>
         <w:rPr>
+          <w:rFonts w:ascii="Times New Roman" w:hAnsi="Times New Roman"/>
           <w:b/>
           <w:smallCaps/>
           <w:sz w:val="24"/>
@@ -333,6 +359,7 @@
       <w:pPr>
         <w:pStyle w:val="LOnormal"/>
         <w:rPr>
+          <w:rFonts w:ascii="Times New Roman" w:hAnsi="Times New Roman"/>
           <w:sz w:val="24"/>
           <w:szCs w:val="24"/>
           <w:highlight w:val="white"/>
@@ -340,6 +367,7 @@
       </w:pPr>
       <w:r>
         <w:rPr>
+          <w:rFonts w:ascii="Times New Roman" w:hAnsi="Times New Roman"/>
           <w:sz w:val="24"/>
           <w:szCs w:val="24"/>
           <w:highlight w:val="white"/>
@@ -350,11 +378,12 @@
       <w:pPr>
         <w:pStyle w:val="LOnormal"/>
         <w:rPr>
-          <w:highlight w:val="white"/>
-        </w:rPr>
-      </w:pPr>
-      <w:r>
-        <w:rPr>
+          <w:rFonts w:ascii="Times New Roman" w:hAnsi="Times New Roman"/>
+        </w:rPr>
+      </w:pPr>
+      <w:r>
+        <w:rPr>
+          <w:rFonts w:ascii="Times New Roman" w:hAnsi="Times New Roman"/>
           <w:sz w:val="24"/>
           <w:szCs w:val="24"/>
           <w:highlight w:val="white"/>
@@ -363,6 +392,7 @@
       </w:r>
       <w:r>
         <w:rPr>
+          <w:rFonts w:ascii="Times New Roman" w:hAnsi="Times New Roman"/>
           <w:b/>
           <w:smallCaps/>
           <w:sz w:val="24"/>
@@ -376,6 +406,7 @@
       <w:pPr>
         <w:pStyle w:val="LOnormal"/>
         <w:rPr>
+          <w:rFonts w:ascii="Times New Roman" w:hAnsi="Times New Roman"/>
           <w:i/>
           <w:i/>
           <w:sz w:val="24"/>
@@ -385,6 +416,7 @@
       </w:pPr>
       <w:r>
         <w:rPr>
+          <w:rFonts w:ascii="Times New Roman" w:hAnsi="Times New Roman"/>
           <w:i/>
           <w:sz w:val="24"/>
           <w:szCs w:val="24"/>
@@ -396,11 +428,12 @@
       <w:pPr>
         <w:pStyle w:val="LOnormal"/>
         <w:rPr>
-          <w:highlight w:val="white"/>
-        </w:rPr>
-      </w:pPr>
-      <w:r>
-        <w:rPr>
+          <w:rFonts w:ascii="Times New Roman" w:hAnsi="Times New Roman"/>
+        </w:rPr>
+      </w:pPr>
+      <w:r>
+        <w:rPr>
+          <w:rFonts w:ascii="Times New Roman" w:hAnsi="Times New Roman"/>
           <w:sz w:val="24"/>
           <w:szCs w:val="24"/>
           <w:highlight w:val="white"/>
@@ -409,6 +442,7 @@
       </w:r>
       <w:r>
         <w:rPr>
+          <w:rFonts w:ascii="Times New Roman" w:hAnsi="Times New Roman"/>
           <w:b/>
           <w:sz w:val="24"/>
           <w:szCs w:val="24"/>
@@ -428,25 +462,12 @@
         <w:ind w:left="0" w:right="0" w:hanging="0"/>
         <w:jc w:val="center"/>
         <w:rPr>
-          <w:rFonts w:ascii="Times New Roman" w:hAnsi="Times New Roman" w:eastAsia="Times New Roman" w:cs="Times New Roman"/>
-          <w:b/>
-          <w:b/>
-          <w:i w:val="false"/>
-          <w:i w:val="false"/>
-          <w:smallCaps/>
-          <w:strike w:val="false"/>
-          <w:dstrike w:val="false"/>
-          <w:position w:val="0"/>
-          <w:sz w:val="22"/>
-          <w:sz w:val="40"/>
-          <w:szCs w:val="40"/>
-          <w:highlight w:val="white"/>
-          <w:u w:val="none"/>
-          <w:vertAlign w:val="baseline"/>
-        </w:rPr>
-      </w:pPr>
-      <w:r>
-        <w:rPr>
+          <w:rFonts w:ascii="Times New Roman" w:hAnsi="Times New Roman"/>
+        </w:rPr>
+      </w:pPr>
+      <w:r>
+        <w:rPr>
+          <w:rFonts w:ascii="Times New Roman" w:hAnsi="Times New Roman"/>
           <w:b/>
           <w:smallCaps/>
           <w:sz w:val="40"/>
@@ -494,26 +515,17 @@
               <w:ind w:left="566" w:right="0" w:hanging="0"/>
               <w:jc w:val="center"/>
               <w:rPr>
-                <w:rFonts w:ascii="Times New Roman" w:hAnsi="Times New Roman" w:eastAsia="Times New Roman" w:cs="Times New Roman"/>
+                <w:rFonts w:ascii="Times New Roman" w:hAnsi="Times New Roman"/>
                 <w:b/>
                 <w:b/>
-                <w:i w:val="false"/>
-                <w:i w:val="false"/>
-                <w:caps w:val="false"/>
-                <w:smallCaps w:val="false"/>
-                <w:strike w:val="false"/>
-                <w:dstrike w:val="false"/>
-                <w:position w:val="0"/>
-                <w:sz w:val="28"/>
                 <w:sz w:val="28"/>
                 <w:szCs w:val="28"/>
                 <w:highlight w:val="white"/>
-                <w:u w:val="none"/>
-                <w:vertAlign w:val="baseline"/>
               </w:rPr>
             </w:pPr>
             <w:r>
               <w:rPr>
+                <w:rFonts w:ascii="Times New Roman" w:hAnsi="Times New Roman"/>
                 <w:b/>
                 <w:sz w:val="28"/>
                 <w:szCs w:val="28"/>
@@ -586,7 +598,7 @@
                       <wp:positionV relativeFrom="paragraph">
                         <wp:posOffset>635</wp:posOffset>
                       </wp:positionV>
-                      <wp:extent cx="363855" cy="13970"/>
+                      <wp:extent cx="364490" cy="14605"/>
                       <wp:effectExtent l="0" t="0" r="0" b="0"/>
                       <wp:wrapNone/>
                       <wp:docPr id="2" name="Изображение1"/>
@@ -597,7 +609,7 @@
                             <wps:spPr>
                               <a:xfrm>
                                 <a:off x="0" y="0"/>
-                                <a:ext cx="363240" cy="13320"/>
+                                <a:ext cx="363960" cy="14040"/>
                               </a:xfrm>
                               <a:custGeom>
                                 <a:avLst/>
@@ -700,62 +712,64 @@
         <w:shd w:val="clear" w:fill="FFFFFF"/>
         <w:spacing w:lineRule="auto" w:line="300" w:before="0" w:after="240"/>
         <w:rPr>
+          <w:rFonts w:ascii="Times New Roman" w:hAnsi="Times New Roman"/>
+        </w:rPr>
+      </w:pPr>
+      <w:r>
+        <w:rPr>
+          <w:rFonts w:ascii="Times New Roman" w:hAnsi="Times New Roman"/>
+          <w:b/>
+          <w:sz w:val="28"/>
+          <w:szCs w:val="28"/>
+          <w:highlight w:val="white"/>
+          <w:u w:val="none"/>
+          <w:lang w:val="ru-RU"/>
+        </w:rPr>
+        <w:t xml:space="preserve">Название </w:t>
+      </w:r>
+      <w:r>
+        <w:rPr>
+          <w:rFonts w:ascii="Times New Roman" w:hAnsi="Times New Roman"/>
+          <w:b/>
+          <w:sz w:val="28"/>
+          <w:szCs w:val="28"/>
+          <w:highlight w:val="white"/>
+          <w:u w:val="none"/>
+        </w:rPr>
+        <w:t xml:space="preserve">: </w:t>
+      </w:r>
+      <w:r>
+        <w:rPr>
+          <w:rFonts w:ascii="Times New Roman" w:hAnsi="Times New Roman"/>
           <w:sz w:val="32"/>
           <w:szCs w:val="32"/>
           <w:highlight w:val="white"/>
           <w:u w:val="single"/>
         </w:rPr>
-      </w:pPr>
-      <w:r>
-        <w:rPr>
+        <w:t>Изучение среды и отладчика ассемблера</w:t>
+      </w:r>
+    </w:p>
+    <w:p>
+      <w:pPr>
+        <w:pStyle w:val="LOnormal"/>
+        <w:ind w:right="0" w:hanging="0"/>
+        <w:rPr>
+          <w:rFonts w:ascii="Times New Roman" w:hAnsi="Times New Roman"/>
+        </w:rPr>
+      </w:pPr>
+      <w:r>
+        <w:rPr>
+          <w:rFonts w:ascii="Times New Roman" w:hAnsi="Times New Roman"/>
           <w:b/>
           <w:sz w:val="28"/>
           <w:szCs w:val="28"/>
           <w:highlight w:val="white"/>
-          <w:u w:val="none"/>
-          <w:lang w:val="ru-RU"/>
-        </w:rPr>
-        <w:t xml:space="preserve">Название </w:t>
-      </w:r>
-      <w:r>
-        <w:rPr>
-          <w:b/>
-          <w:sz w:val="28"/>
-          <w:szCs w:val="28"/>
-          <w:highlight w:val="white"/>
-          <w:u w:val="none"/>
-        </w:rPr>
-        <w:t xml:space="preserve">: </w:t>
-      </w:r>
-      <w:r>
-        <w:rPr>
-          <w:sz w:val="32"/>
-          <w:szCs w:val="32"/>
-          <w:highlight w:val="white"/>
-          <w:u w:val="single"/>
-        </w:rPr>
-        <w:t>Изучение среды и отладчика ассемблера</w:t>
-      </w:r>
-    </w:p>
-    <w:p>
-      <w:pPr>
-        <w:pStyle w:val="LOnormal"/>
-        <w:ind w:right="0" w:hanging="0"/>
-        <w:rPr>
-          <w:highlight w:val="white"/>
-        </w:rPr>
-      </w:pPr>
-      <w:r>
-        <w:rPr>
-          <w:b/>
-          <w:sz w:val="28"/>
-          <w:szCs w:val="28"/>
-          <w:highlight w:val="white"/>
         </w:rPr>
         <w:t xml:space="preserve">Дисциплина: </w:t>
       </w:r>
       <w:r>
         <w:rPr>
+          <w:rFonts w:ascii="Times New Roman" w:hAnsi="Times New Roman"/>
           <w:b w:val="false"/>
           <w:bCs w:val="false"/>
           <w:sz w:val="32"/>
@@ -888,8 +902,8 @@
       <w:tblGrid>
         <w:gridCol w:w="2320"/>
         <w:gridCol w:w="1524"/>
-        <w:gridCol w:w="1822"/>
-        <w:gridCol w:w="2213"/>
+        <w:gridCol w:w="1821"/>
+        <w:gridCol w:w="2214"/>
         <w:gridCol w:w="2156"/>
       </w:tblGrid>
       <w:tr>
@@ -905,6 +919,7 @@
               <w:pStyle w:val="LOnormal"/>
               <w:widowControl w:val="false"/>
               <w:rPr>
+                <w:rFonts w:ascii="Times New Roman" w:hAnsi="Times New Roman"/>
                 <w:sz w:val="28"/>
                 <w:szCs w:val="28"/>
                 <w:highlight w:val="white"/>
@@ -912,6 +927,7 @@
             </w:pPr>
             <w:r>
               <w:rPr>
+                <w:rFonts w:ascii="Times New Roman" w:hAnsi="Times New Roman"/>
                 <w:sz w:val="28"/>
                 <w:szCs w:val="28"/>
                 <w:highlight w:val="white"/>
@@ -935,6 +951,7 @@
               </w:pBdr>
               <w:jc w:val="center"/>
               <w:rPr>
+                <w:rFonts w:ascii="Times New Roman" w:hAnsi="Times New Roman"/>
                 <w:sz w:val="28"/>
                 <w:szCs w:val="28"/>
                 <w:highlight w:val="white"/>
@@ -942,6 +959,7 @@
             </w:pPr>
             <w:r>
               <w:rPr>
+                <w:rFonts w:ascii="Times New Roman" w:hAnsi="Times New Roman"/>
                 <w:sz w:val="28"/>
                 <w:szCs w:val="28"/>
                 <w:highlight w:val="white"/>
@@ -952,7 +970,7 @@
         </w:tc>
         <w:tc>
           <w:tcPr>
-            <w:tcW w:w="1822" w:type="dxa"/>
+            <w:tcW w:w="1821" w:type="dxa"/>
             <w:tcBorders/>
             <w:shd w:fill="auto" w:val="clear"/>
           </w:tcPr>
@@ -961,6 +979,7 @@
               <w:pStyle w:val="LOnormal"/>
               <w:widowControl w:val="false"/>
               <w:rPr>
+                <w:rFonts w:ascii="Times New Roman" w:hAnsi="Times New Roman"/>
                 <w:sz w:val="28"/>
                 <w:szCs w:val="28"/>
                 <w:highlight w:val="white"/>
@@ -968,6 +987,7 @@
             </w:pPr>
             <w:r>
               <w:rPr>
+                <w:rFonts w:ascii="Times New Roman" w:hAnsi="Times New Roman"/>
                 <w:sz w:val="28"/>
                 <w:szCs w:val="28"/>
                 <w:highlight w:val="white"/>
@@ -977,7 +997,7 @@
         </w:tc>
         <w:tc>
           <w:tcPr>
-            <w:tcW w:w="2213" w:type="dxa"/>
+            <w:tcW w:w="2214" w:type="dxa"/>
             <w:tcBorders/>
             <w:shd w:fill="auto" w:val="clear"/>
           </w:tcPr>
@@ -989,6 +1009,7 @@
                 <w:bottom w:val="single" w:sz="6" w:space="1" w:color="000000"/>
               </w:pBdr>
               <w:rPr>
+                <w:rFonts w:ascii="Times New Roman" w:hAnsi="Times New Roman"/>
                 <w:sz w:val="28"/>
                 <w:szCs w:val="28"/>
                 <w:highlight w:val="white"/>
@@ -996,6 +1017,7 @@
             </w:pPr>
             <w:r>
               <w:rPr>
+                <w:rFonts w:ascii="Times New Roman" w:hAnsi="Times New Roman"/>
                 <w:sz w:val="28"/>
                 <w:szCs w:val="28"/>
                 <w:highlight w:val="white"/>
@@ -1017,6 +1039,7 @@
                 <w:bottom w:val="single" w:sz="6" w:space="1" w:color="000000"/>
               </w:pBdr>
               <w:rPr>
+                <w:rFonts w:ascii="Times New Roman" w:hAnsi="Times New Roman"/>
                 <w:sz w:val="28"/>
                 <w:szCs w:val="28"/>
                 <w:highlight w:val="white"/>
@@ -1024,6 +1047,7 @@
             </w:pPr>
             <w:r>
               <w:rPr>
+                <w:rFonts w:ascii="Times New Roman" w:hAnsi="Times New Roman"/>
                 <w:sz w:val="28"/>
                 <w:szCs w:val="28"/>
                 <w:highlight w:val="white"/>
@@ -1047,6 +1071,7 @@
               <w:widowControl w:val="false"/>
               <w:jc w:val="center"/>
               <w:rPr>
+                <w:rFonts w:ascii="Times New Roman" w:hAnsi="Times New Roman"/>
                 <w:sz w:val="28"/>
                 <w:szCs w:val="28"/>
                 <w:highlight w:val="white"/>
@@ -1054,6 +1079,7 @@
             </w:pPr>
             <w:r>
               <w:rPr>
+                <w:rFonts w:ascii="Times New Roman" w:hAnsi="Times New Roman"/>
                 <w:sz w:val="28"/>
                 <w:szCs w:val="28"/>
                 <w:highlight w:val="white"/>
@@ -1073,11 +1099,13 @@
               <w:widowControl w:val="false"/>
               <w:jc w:val="center"/>
               <w:rPr>
+                <w:rFonts w:ascii="Times New Roman" w:hAnsi="Times New Roman"/>
                 <w:highlight w:val="white"/>
               </w:rPr>
             </w:pPr>
             <w:r>
               <w:rPr>
+                <w:rFonts w:ascii="Times New Roman" w:hAnsi="Times New Roman"/>
                 <w:highlight w:val="white"/>
               </w:rPr>
               <w:t>(Группа)</w:t>
@@ -1086,7 +1114,7 @@
         </w:tc>
         <w:tc>
           <w:tcPr>
-            <w:tcW w:w="1822" w:type="dxa"/>
+            <w:tcW w:w="1821" w:type="dxa"/>
             <w:tcBorders/>
             <w:shd w:fill="auto" w:val="clear"/>
           </w:tcPr>
@@ -1096,11 +1124,13 @@
               <w:widowControl w:val="false"/>
               <w:jc w:val="center"/>
               <w:rPr>
+                <w:rFonts w:ascii="Times New Roman" w:hAnsi="Times New Roman"/>
                 <w:highlight w:val="white"/>
               </w:rPr>
             </w:pPr>
             <w:r>
               <w:rPr>
+                <w:rFonts w:ascii="Times New Roman" w:hAnsi="Times New Roman"/>
                 <w:highlight w:val="white"/>
               </w:rPr>
             </w:r>
@@ -1108,7 +1138,7 @@
         </w:tc>
         <w:tc>
           <w:tcPr>
-            <w:tcW w:w="2213" w:type="dxa"/>
+            <w:tcW w:w="2214" w:type="dxa"/>
             <w:tcBorders/>
             <w:shd w:fill="auto" w:val="clear"/>
           </w:tcPr>
@@ -1118,11 +1148,13 @@
               <w:widowControl w:val="false"/>
               <w:jc w:val="center"/>
               <w:rPr>
+                <w:rFonts w:ascii="Times New Roman" w:hAnsi="Times New Roman"/>
                 <w:highlight w:val="white"/>
               </w:rPr>
             </w:pPr>
             <w:r>
               <w:rPr>
+                <w:rFonts w:ascii="Times New Roman" w:hAnsi="Times New Roman"/>
                 <w:highlight w:val="white"/>
               </w:rPr>
               <w:t>(Подпись, дата)</w:t>
@@ -1141,11 +1173,13 @@
               <w:widowControl w:val="false"/>
               <w:jc w:val="center"/>
               <w:rPr>
+                <w:rFonts w:ascii="Times New Roman" w:hAnsi="Times New Roman"/>
                 <w:highlight w:val="white"/>
               </w:rPr>
             </w:pPr>
             <w:r>
               <w:rPr>
+                <w:rFonts w:ascii="Times New Roman" w:hAnsi="Times New Roman"/>
                 <w:highlight w:val="white"/>
               </w:rPr>
               <w:t>(И.О. Фамилия)</w:t>
@@ -1167,6 +1201,7 @@
               <w:widowControl w:val="false"/>
               <w:jc w:val="center"/>
               <w:rPr>
+                <w:rFonts w:ascii="Times New Roman" w:hAnsi="Times New Roman"/>
                 <w:sz w:val="28"/>
                 <w:szCs w:val="28"/>
                 <w:highlight w:val="white"/>
@@ -1174,6 +1209,7 @@
             </w:pPr>
             <w:r>
               <w:rPr>
+                <w:rFonts w:ascii="Times New Roman" w:hAnsi="Times New Roman"/>
                 <w:sz w:val="28"/>
                 <w:szCs w:val="28"/>
                 <w:highlight w:val="white"/>
@@ -1193,11 +1229,13 @@
               <w:widowControl w:val="false"/>
               <w:jc w:val="center"/>
               <w:rPr>
+                <w:rFonts w:ascii="Times New Roman" w:hAnsi="Times New Roman"/>
                 <w:highlight w:val="white"/>
               </w:rPr>
             </w:pPr>
             <w:r>
               <w:rPr>
+                <w:rFonts w:ascii="Times New Roman" w:hAnsi="Times New Roman"/>
                 <w:highlight w:val="white"/>
               </w:rPr>
             </w:r>
@@ -1205,7 +1243,7 @@
         </w:tc>
         <w:tc>
           <w:tcPr>
-            <w:tcW w:w="1822" w:type="dxa"/>
+            <w:tcW w:w="1821" w:type="dxa"/>
             <w:tcBorders/>
             <w:shd w:fill="auto" w:val="clear"/>
           </w:tcPr>
@@ -1215,11 +1253,13 @@
               <w:widowControl w:val="false"/>
               <w:jc w:val="center"/>
               <w:rPr>
+                <w:rFonts w:ascii="Times New Roman" w:hAnsi="Times New Roman"/>
                 <w:highlight w:val="white"/>
               </w:rPr>
             </w:pPr>
             <w:r>
               <w:rPr>
+                <w:rFonts w:ascii="Times New Roman" w:hAnsi="Times New Roman"/>
                 <w:highlight w:val="white"/>
               </w:rPr>
             </w:r>
@@ -1227,7 +1267,7 @@
         </w:tc>
         <w:tc>
           <w:tcPr>
-            <w:tcW w:w="2213" w:type="dxa"/>
+            <w:tcW w:w="2214" w:type="dxa"/>
             <w:tcBorders/>
             <w:shd w:fill="auto" w:val="clear"/>
           </w:tcPr>
@@ -1237,11 +1277,13 @@
               <w:widowControl w:val="false"/>
               <w:jc w:val="center"/>
               <w:rPr>
+                <w:rFonts w:ascii="Times New Roman" w:hAnsi="Times New Roman"/>
                 <w:highlight w:val="white"/>
               </w:rPr>
             </w:pPr>
             <w:r>
               <w:rPr>
+                <w:rFonts w:ascii="Times New Roman" w:hAnsi="Times New Roman"/>
                 <w:highlight w:val="white"/>
               </w:rPr>
             </w:r>
@@ -1259,11 +1301,13 @@
               <w:widowControl w:val="false"/>
               <w:jc w:val="center"/>
               <w:rPr>
+                <w:rFonts w:ascii="Times New Roman" w:hAnsi="Times New Roman"/>
                 <w:highlight w:val="white"/>
               </w:rPr>
             </w:pPr>
             <w:r>
               <w:rPr>
+                <w:rFonts w:ascii="Times New Roman" w:hAnsi="Times New Roman"/>
                 <w:highlight w:val="white"/>
               </w:rPr>
             </w:r>
@@ -1283,6 +1327,7 @@
               <w:pStyle w:val="LOnormal"/>
               <w:widowControl w:val="false"/>
               <w:rPr>
+                <w:rFonts w:ascii="Times New Roman" w:hAnsi="Times New Roman"/>
                 <w:sz w:val="28"/>
                 <w:szCs w:val="28"/>
                 <w:highlight w:val="white"/>
@@ -1290,6 +1335,7 @@
             </w:pPr>
             <w:r>
               <w:rPr>
+                <w:rFonts w:ascii="Times New Roman" w:hAnsi="Times New Roman"/>
                 <w:sz w:val="28"/>
                 <w:szCs w:val="28"/>
                 <w:highlight w:val="white"/>
@@ -1309,11 +1355,13 @@
               <w:pStyle w:val="LOnormal"/>
               <w:widowControl w:val="false"/>
               <w:rPr>
+                <w:rFonts w:ascii="Times New Roman" w:hAnsi="Times New Roman"/>
                 <w:highlight w:val="white"/>
               </w:rPr>
             </w:pPr>
             <w:r>
               <w:rPr>
+                <w:rFonts w:ascii="Times New Roman" w:hAnsi="Times New Roman"/>
                 <w:highlight w:val="white"/>
               </w:rPr>
             </w:r>
@@ -1321,7 +1369,7 @@
         </w:tc>
         <w:tc>
           <w:tcPr>
-            <w:tcW w:w="1822" w:type="dxa"/>
+            <w:tcW w:w="1821" w:type="dxa"/>
             <w:tcBorders/>
             <w:shd w:fill="auto" w:val="clear"/>
           </w:tcPr>
@@ -1330,6 +1378,7 @@
               <w:pStyle w:val="LOnormal"/>
               <w:widowControl w:val="false"/>
               <w:rPr>
+                <w:rFonts w:ascii="Times New Roman" w:hAnsi="Times New Roman"/>
                 <w:sz w:val="28"/>
                 <w:szCs w:val="28"/>
                 <w:highlight w:val="white"/>
@@ -1337,6 +1386,7 @@
             </w:pPr>
             <w:r>
               <w:rPr>
+                <w:rFonts w:ascii="Times New Roman" w:hAnsi="Times New Roman"/>
                 <w:sz w:val="28"/>
                 <w:szCs w:val="28"/>
                 <w:highlight w:val="white"/>
@@ -1346,7 +1396,7 @@
         </w:tc>
         <w:tc>
           <w:tcPr>
-            <w:tcW w:w="2213" w:type="dxa"/>
+            <w:tcW w:w="2214" w:type="dxa"/>
             <w:tcBorders/>
             <w:shd w:fill="auto" w:val="clear"/>
           </w:tcPr>
@@ -1358,6 +1408,7 @@
                 <w:bottom w:val="single" w:sz="6" w:space="1" w:color="000000"/>
               </w:pBdr>
               <w:rPr>
+                <w:rFonts w:ascii="Times New Roman" w:hAnsi="Times New Roman"/>
                 <w:sz w:val="28"/>
                 <w:szCs w:val="28"/>
                 <w:highlight w:val="white"/>
@@ -1365,6 +1416,7 @@
             </w:pPr>
             <w:r>
               <w:rPr>
+                <w:rFonts w:ascii="Times New Roman" w:hAnsi="Times New Roman"/>
                 <w:sz w:val="28"/>
                 <w:szCs w:val="28"/>
                 <w:highlight w:val="white"/>
@@ -1386,6 +1438,7 @@
                 <w:bottom w:val="single" w:sz="6" w:space="1" w:color="000000"/>
               </w:pBdr>
               <w:rPr>
+                <w:rFonts w:ascii="Times New Roman" w:hAnsi="Times New Roman"/>
                 <w:sz w:val="28"/>
                 <w:szCs w:val="28"/>
                 <w:highlight w:val="white"/>
@@ -1393,6 +1446,7 @@
             </w:pPr>
             <w:r>
               <w:rPr>
+                <w:rFonts w:ascii="Times New Roman" w:hAnsi="Times New Roman"/>
                 <w:sz w:val="28"/>
                 <w:szCs w:val="28"/>
                 <w:highlight w:val="white"/>
@@ -1415,6 +1469,7 @@
               <w:widowControl w:val="false"/>
               <w:jc w:val="center"/>
               <w:rPr>
+                <w:rFonts w:ascii="Times New Roman" w:hAnsi="Times New Roman"/>
                 <w:sz w:val="28"/>
                 <w:szCs w:val="28"/>
                 <w:highlight w:val="white"/>
@@ -1422,6 +1477,7 @@
             </w:pPr>
             <w:r>
               <w:rPr>
+                <w:rFonts w:ascii="Times New Roman" w:hAnsi="Times New Roman"/>
                 <w:sz w:val="28"/>
                 <w:szCs w:val="28"/>
                 <w:highlight w:val="white"/>
@@ -1441,11 +1497,13 @@
               <w:widowControl w:val="false"/>
               <w:jc w:val="center"/>
               <w:rPr>
+                <w:rFonts w:ascii="Times New Roman" w:hAnsi="Times New Roman"/>
                 <w:highlight w:val="white"/>
               </w:rPr>
             </w:pPr>
             <w:r>
               <w:rPr>
+                <w:rFonts w:ascii="Times New Roman" w:hAnsi="Times New Roman"/>
                 <w:highlight w:val="white"/>
               </w:rPr>
             </w:r>
@@ -1453,7 +1511,7 @@
         </w:tc>
         <w:tc>
           <w:tcPr>
-            <w:tcW w:w="1822" w:type="dxa"/>
+            <w:tcW w:w="1821" w:type="dxa"/>
             <w:tcBorders/>
             <w:shd w:fill="auto" w:val="clear"/>
           </w:tcPr>
@@ -1463,11 +1521,13 @@
               <w:widowControl w:val="false"/>
               <w:jc w:val="center"/>
               <w:rPr>
+                <w:rFonts w:ascii="Times New Roman" w:hAnsi="Times New Roman"/>
                 <w:highlight w:val="white"/>
               </w:rPr>
             </w:pPr>
             <w:r>
               <w:rPr>
+                <w:rFonts w:ascii="Times New Roman" w:hAnsi="Times New Roman"/>
                 <w:highlight w:val="white"/>
               </w:rPr>
             </w:r>
@@ -1475,7 +1535,7 @@
         </w:tc>
         <w:tc>
           <w:tcPr>
-            <w:tcW w:w="2213" w:type="dxa"/>
+            <w:tcW w:w="2214" w:type="dxa"/>
             <w:tcBorders/>
             <w:shd w:fill="auto" w:val="clear"/>
           </w:tcPr>
@@ -1485,11 +1545,13 @@
               <w:widowControl w:val="false"/>
               <w:jc w:val="center"/>
               <w:rPr>
+                <w:rFonts w:ascii="Times New Roman" w:hAnsi="Times New Roman"/>
                 <w:highlight w:val="white"/>
               </w:rPr>
             </w:pPr>
             <w:r>
               <w:rPr>
+                <w:rFonts w:ascii="Times New Roman" w:hAnsi="Times New Roman"/>
                 <w:highlight w:val="white"/>
               </w:rPr>
               <w:t>(Подпись, дата)</w:t>
@@ -1508,11 +1570,13 @@
               <w:widowControl w:val="false"/>
               <w:jc w:val="center"/>
               <w:rPr>
+                <w:rFonts w:ascii="Times New Roman" w:hAnsi="Times New Roman"/>
                 <w:highlight w:val="white"/>
               </w:rPr>
             </w:pPr>
             <w:r>
               <w:rPr>
+                <w:rFonts w:ascii="Times New Roman" w:hAnsi="Times New Roman"/>
                 <w:highlight w:val="white"/>
               </w:rPr>
               <w:t>(И.О. Фамилия)</w:t>
@@ -1525,12 +1589,14 @@
       <w:pPr>
         <w:pStyle w:val="LOnormal"/>
         <w:rPr>
+          <w:rFonts w:ascii="Times New Roman" w:hAnsi="Times New Roman"/>
           <w:sz w:val="24"/>
           <w:szCs w:val="24"/>
         </w:rPr>
       </w:pPr>
       <w:r>
         <w:rPr>
+          <w:rFonts w:ascii="Times New Roman" w:hAnsi="Times New Roman"/>
           <w:sz w:val="24"/>
           <w:szCs w:val="24"/>
         </w:rPr>
@@ -1540,12 +1606,14 @@
       <w:pPr>
         <w:pStyle w:val="LOnormal"/>
         <w:rPr>
+          <w:rFonts w:ascii="Times New Roman" w:hAnsi="Times New Roman"/>
           <w:sz w:val="24"/>
           <w:szCs w:val="24"/>
         </w:rPr>
       </w:pPr>
       <w:r>
         <w:rPr>
+          <w:rFonts w:ascii="Times New Roman" w:hAnsi="Times New Roman"/>
           <w:sz w:val="24"/>
           <w:szCs w:val="24"/>
         </w:rPr>
@@ -1555,12 +1623,14 @@
       <w:pPr>
         <w:pStyle w:val="LOnormal"/>
         <w:rPr>
+          <w:rFonts w:ascii="Times New Roman" w:hAnsi="Times New Roman"/>
           <w:sz w:val="24"/>
           <w:szCs w:val="24"/>
         </w:rPr>
       </w:pPr>
       <w:r>
         <w:rPr>
+          <w:rFonts w:ascii="Times New Roman" w:hAnsi="Times New Roman"/>
           <w:sz w:val="24"/>
           <w:szCs w:val="24"/>
         </w:rPr>
@@ -1570,12 +1640,14 @@
       <w:pPr>
         <w:pStyle w:val="LOnormal"/>
         <w:rPr>
+          <w:rFonts w:ascii="Times New Roman" w:hAnsi="Times New Roman"/>
           <w:sz w:val="24"/>
           <w:szCs w:val="24"/>
         </w:rPr>
       </w:pPr>
       <w:r>
         <w:rPr>
+          <w:rFonts w:ascii="Times New Roman" w:hAnsi="Times New Roman"/>
           <w:sz w:val="24"/>
           <w:szCs w:val="24"/>
         </w:rPr>
@@ -1584,40 +1656,88 @@
     <w:p>
       <w:pPr>
         <w:pStyle w:val="LOnormal"/>
+        <w:rPr>
+          <w:rFonts w:ascii="Times New Roman" w:hAnsi="Times New Roman"/>
+          <w:sz w:val="24"/>
+          <w:szCs w:val="24"/>
+        </w:rPr>
+      </w:pPr>
+      <w:r>
+        <w:rPr>
+          <w:rFonts w:ascii="Times New Roman" w:hAnsi="Times New Roman"/>
+          <w:sz w:val="24"/>
+          <w:szCs w:val="24"/>
+        </w:rPr>
+      </w:r>
+    </w:p>
+    <w:p>
+      <w:pPr>
+        <w:pStyle w:val="LOnormal"/>
+        <w:rPr>
+          <w:rFonts w:ascii="Times New Roman" w:hAnsi="Times New Roman"/>
+          <w:sz w:val="24"/>
+          <w:szCs w:val="24"/>
+        </w:rPr>
+      </w:pPr>
+      <w:r>
+        <w:rPr>
+          <w:rFonts w:ascii="Times New Roman" w:hAnsi="Times New Roman"/>
+          <w:sz w:val="24"/>
+          <w:szCs w:val="24"/>
+        </w:rPr>
+      </w:r>
+    </w:p>
+    <w:p>
+      <w:pPr>
+        <w:pStyle w:val="LOnormal"/>
+        <w:rPr>
+          <w:rFonts w:ascii="Times New Roman" w:hAnsi="Times New Roman"/>
+          <w:sz w:val="24"/>
+          <w:szCs w:val="24"/>
+        </w:rPr>
+      </w:pPr>
+      <w:r>
+        <w:rPr>
+          <w:rFonts w:ascii="Times New Roman" w:hAnsi="Times New Roman"/>
+          <w:sz w:val="24"/>
+          <w:szCs w:val="24"/>
+        </w:rPr>
+      </w:r>
+    </w:p>
+    <w:p>
+      <w:pPr>
+        <w:pStyle w:val="LOnormal"/>
         <w:jc w:val="center"/>
         <w:rPr>
-          <w:i w:val="false"/>
+          <w:rFonts w:ascii="Times New Roman" w:hAnsi="Times New Roman"/>
+        </w:rPr>
+      </w:pPr>
+      <w:r>
+        <w:rPr>
+          <w:rFonts w:ascii="Times New Roman" w:hAnsi="Times New Roman"/>
           <w:i w:val="false"/>
           <w:iCs w:val="false"/>
           <w:sz w:val="24"/>
           <w:szCs w:val="24"/>
         </w:rPr>
-      </w:pPr>
-      <w:r>
-        <w:rPr>
-          <w:i w:val="false"/>
-          <w:iCs w:val="false"/>
+        <w:t>1 вариант</w:t>
+      </w:r>
+    </w:p>
+    <w:p>
+      <w:pPr>
+        <w:pStyle w:val="LOnormal"/>
+        <w:spacing w:lineRule="auto" w:line="360"/>
+        <w:jc w:val="center"/>
+        <w:rPr>
+          <w:rFonts w:ascii="Times New Roman" w:hAnsi="Times New Roman"/>
+        </w:rPr>
+      </w:pPr>
+      <w:r>
+        <w:rPr>
+          <w:rFonts w:ascii="Times New Roman" w:hAnsi="Times New Roman"/>
           <w:sz w:val="24"/>
           <w:szCs w:val="24"/>
         </w:rPr>
-        <w:t>1 вариант</w:t>
-      </w:r>
-    </w:p>
-    <w:p>
-      <w:pPr>
-        <w:pStyle w:val="LOnormal"/>
-        <w:spacing w:lineRule="auto" w:line="360"/>
-        <w:jc w:val="center"/>
-        <w:rPr>
-          <w:sz w:val="24"/>
-          <w:szCs w:val="24"/>
-        </w:rPr>
-      </w:pPr>
-      <w:r>
-        <w:rPr>
-          <w:sz w:val="24"/>
-          <w:szCs w:val="24"/>
-        </w:rPr>
         <w:t>Москва, 2021</w:t>
       </w:r>
     </w:p>
@@ -1633,7 +1753,11 @@
         </w:rPr>
       </w:pPr>
       <w:r>
-        <w:rPr/>
+        <w:rPr>
+          <w:rFonts w:ascii="Times New Roman" w:hAnsi="Times New Roman"/>
+          <w:sz w:val="28"/>
+          <w:szCs w:val="28"/>
+        </w:rPr>
         <w:drawing>
           <wp:anchor behindDoc="0" distT="0" distB="0" distL="0" distR="0" simplePos="0" locked="0" layoutInCell="0" allowOverlap="1" relativeHeight="35">
             <wp:simplePos x="0" y="0"/>
@@ -3199,7 +3323,7 @@
       <w:r>
         <w:rPr/>
         <w:drawing>
-          <wp:inline distT="0" distB="0" distL="1440180" distR="0">
+          <wp:inline distT="0" distB="0" distL="0" distR="0">
             <wp:extent cx="3181350" cy="1285875"/>
             <wp:effectExtent l="0" t="0" r="0" b="0"/>
             <wp:docPr id="5" name="image19.png" descr=""/>
@@ -4387,7 +4511,7 @@
       <w:r>
         <w:rPr/>
         <w:drawing>
-          <wp:inline distT="0" distB="0" distL="179705" distR="0">
+          <wp:inline distT="0" distB="0" distL="0" distR="0">
             <wp:extent cx="5381625" cy="628650"/>
             <wp:effectExtent l="0" t="0" r="0" b="0"/>
             <wp:docPr id="7" name="image14.png" descr=""/>
@@ -4575,7 +4699,7 @@
       <w:r>
         <w:rPr/>
         <w:drawing>
-          <wp:inline distT="0" distB="0" distL="899795" distR="0">
+          <wp:inline distT="0" distB="0" distL="0" distR="0">
             <wp:extent cx="4067175" cy="552450"/>
             <wp:effectExtent l="0" t="0" r="0" b="0"/>
             <wp:docPr id="8" name="image11.png" descr=""/>
@@ -4713,7 +4837,7 @@
       <w:r>
         <w:rPr/>
         <w:drawing>
-          <wp:inline distT="0" distB="0" distL="899795" distR="0">
+          <wp:inline distT="0" distB="0" distL="0" distR="0">
             <wp:extent cx="4067175" cy="552450"/>
             <wp:effectExtent l="0" t="0" r="0" b="0"/>
             <wp:docPr id="9" name="Изображение1" descr=""/>
@@ -4844,7 +4968,7 @@
       <w:r>
         <w:rPr/>
         <w:drawing>
-          <wp:inline distT="0" distB="0" distL="899795" distR="0">
+          <wp:inline distT="0" distB="0" distL="0" distR="0">
             <wp:extent cx="4067175" cy="552450"/>
             <wp:effectExtent l="0" t="0" r="0" b="0"/>
             <wp:docPr id="10" name="Изображение2" descr=""/>
@@ -4975,7 +5099,7 @@
       <w:r>
         <w:rPr/>
         <w:drawing>
-          <wp:inline distT="0" distB="0" distL="899795" distR="0">
+          <wp:inline distT="0" distB="0" distL="0" distR="0">
             <wp:extent cx="4067175" cy="552450"/>
             <wp:effectExtent l="0" t="0" r="0" b="0"/>
             <wp:docPr id="11" name="Изображение3" descr=""/>
@@ -5106,7 +5230,7 @@
       <w:r>
         <w:rPr/>
         <w:drawing>
-          <wp:inline distT="0" distB="0" distL="899795" distR="0">
+          <wp:inline distT="0" distB="0" distL="0" distR="0">
             <wp:extent cx="4067175" cy="552450"/>
             <wp:effectExtent l="0" t="0" r="0" b="0"/>
             <wp:docPr id="12" name="Изображение4" descr=""/>
@@ -5248,7 +5372,7 @@
       <w:r>
         <w:rPr/>
         <w:drawing>
-          <wp:inline distT="0" distB="0" distL="899795" distR="0">
+          <wp:inline distT="0" distB="0" distL="0" distR="0">
             <wp:extent cx="4095750" cy="400050"/>
             <wp:effectExtent l="0" t="0" r="0" b="0"/>
             <wp:docPr id="13" name="image16.png" descr=""/>
@@ -6202,7 +6326,7 @@
       <w:r>
         <w:rPr/>
         <w:drawing>
-          <wp:inline distT="0" distB="0" distL="1080135" distR="0">
+          <wp:inline distT="0" distB="0" distL="0" distR="0">
             <wp:extent cx="3543300" cy="1400175"/>
             <wp:effectExtent l="0" t="0" r="0" b="0"/>
             <wp:docPr id="15" name="image13.png" descr=""/>
@@ -6322,7 +6446,7 @@
       <w:r>
         <w:rPr/>
         <w:drawing>
-          <wp:inline distT="0" distB="0" distL="1619885" distR="0">
+          <wp:inline distT="0" distB="0" distL="0" distR="0">
             <wp:extent cx="2585720" cy="1230630"/>
             <wp:effectExtent l="0" t="0" r="0" b="0"/>
             <wp:docPr id="16" name="image15.png" descr=""/>
@@ -6845,7 +6969,7 @@
       <w:r>
         <w:rPr/>
         <w:drawing>
-          <wp:anchor behindDoc="0" distT="0" distB="0" distL="0" distR="0" simplePos="0" locked="0" layoutInCell="0" allowOverlap="1" relativeHeight="25">
+          <wp:anchor behindDoc="0" distT="0" distB="0" distL="0" distR="0" simplePos="0" locked="0" layoutInCell="0" allowOverlap="1" relativeHeight="32">
             <wp:simplePos x="0" y="0"/>
             <wp:positionH relativeFrom="column">
               <wp:align>center</wp:align>
@@ -7031,7 +7155,7 @@
       <w:r>
         <w:rPr/>
         <w:drawing>
-          <wp:inline distT="0" distB="0" distL="1080135" distR="0">
+          <wp:inline distT="0" distB="0" distL="0" distR="0">
             <wp:extent cx="3352800" cy="971550"/>
             <wp:effectExtent l="0" t="0" r="0" b="0"/>
             <wp:docPr id="18" name="image17.png" descr=""/>
@@ -7505,7 +7629,14 @@
         </w:rPr>
       </w:pPr>
       <w:r>
-        <w:rPr/>
+        <w:rPr>
+          <w:rFonts w:ascii="Times New Roman" w:hAnsi="Times New Roman"/>
+          <w:b/>
+          <w:bCs/>
+          <w:sz w:val="28"/>
+          <w:szCs w:val="28"/>
+          <w:lang w:val="ru-RU"/>
+        </w:rPr>
       </w:r>
     </w:p>
     <w:p>
@@ -7960,22 +8091,30 @@
         </w:rPr>
       </w:pPr>
       <w:r>
-        <w:rPr/>
-      </w:r>
-    </w:p>
-    <w:p>
-      <w:pPr>
-        <w:pStyle w:val="LOnormal"/>
-        <w:spacing w:lineRule="auto" w:line="360"/>
-        <w:jc w:val="both"/>
-        <w:rPr>
-          <w:rFonts w:ascii="Times New Roman" w:hAnsi="Times New Roman"/>
-          <w:sz w:val="28"/>
-          <w:szCs w:val="28"/>
-        </w:rPr>
-      </w:pPr>
-      <w:r>
-        <w:rPr/>
+        <w:rPr>
+          <w:rFonts w:ascii="Times New Roman" w:hAnsi="Times New Roman"/>
+          <w:sz w:val="28"/>
+          <w:szCs w:val="28"/>
+        </w:rPr>
+      </w:r>
+    </w:p>
+    <w:p>
+      <w:pPr>
+        <w:pStyle w:val="LOnormal"/>
+        <w:spacing w:lineRule="auto" w:line="360"/>
+        <w:jc w:val="both"/>
+        <w:rPr>
+          <w:rFonts w:ascii="Times New Roman" w:hAnsi="Times New Roman"/>
+          <w:sz w:val="28"/>
+          <w:szCs w:val="28"/>
+        </w:rPr>
+      </w:pPr>
+      <w:r>
+        <w:rPr>
+          <w:rFonts w:ascii="Times New Roman" w:hAnsi="Times New Roman"/>
+          <w:sz w:val="28"/>
+          <w:szCs w:val="28"/>
+        </w:rPr>
       </w:r>
     </w:p>
     <w:p>
@@ -8033,7 +8172,7 @@
       <w:r>
         <w:rPr/>
         <w:drawing>
-          <wp:inline distT="0" distB="0" distL="899795" distR="0">
+          <wp:inline distT="0" distB="0" distL="0" distR="0">
             <wp:extent cx="4067175" cy="552450"/>
             <wp:effectExtent l="0" t="0" r="0" b="0"/>
             <wp:docPr id="22" name="Изображение5" descr=""/>
@@ -8188,7 +8327,7 @@
       <w:r>
         <w:rPr/>
         <w:drawing>
-          <wp:inline distT="0" distB="0" distL="899795" distR="0">
+          <wp:inline distT="0" distB="0" distL="0" distR="0">
             <wp:extent cx="4067175" cy="552450"/>
             <wp:effectExtent l="0" t="0" r="0" b="0"/>
             <wp:docPr id="23" name="Изображение6" descr=""/>
@@ -8319,7 +8458,7 @@
       <w:r>
         <w:rPr/>
         <w:drawing>
-          <wp:inline distT="0" distB="0" distL="899795" distR="0">
+          <wp:inline distT="0" distB="0" distL="0" distR="0">
             <wp:extent cx="4095750" cy="400050"/>
             <wp:effectExtent l="0" t="0" r="0" b="0"/>
             <wp:docPr id="24" name="Изображение7" descr=""/>
@@ -8622,7 +8761,7 @@
       <w:r>
         <w:rPr/>
         <w:drawing>
-          <wp:inline distT="0" distB="0" distL="720090" distR="0">
+          <wp:inline distT="0" distB="0" distL="0" distR="0">
             <wp:extent cx="4476750" cy="1466850"/>
             <wp:effectExtent l="0" t="0" r="0" b="0"/>
             <wp:docPr id="26" name="image4.png" descr=""/>
@@ -8819,7 +8958,7 @@
       <w:r>
         <w:rPr/>
         <w:drawing>
-          <wp:inline distT="0" distB="0" distL="720090" distR="0">
+          <wp:inline distT="0" distB="0" distL="0" distR="0">
             <wp:extent cx="4162425" cy="1238250"/>
             <wp:effectExtent l="0" t="0" r="0" b="0"/>
             <wp:docPr id="27" name="image3.png" descr=""/>

</xml_diff>